<commit_message>
Ueberarbeitung des Loesungsdokuments - Integration des Feedbacks und der Design-Patterns
</commit_message>
<xml_diff>
--- a/docs/0_Handout/Handout.docx
+++ b/docs/0_Handout/Handout.docx
@@ -391,27 +391,14 @@
       <w:r>
         <w:t xml:space="preserve">Abbildung </w:t>
       </w:r>
-      <w:r>
-        <w:fldChar w:fldCharType="begin"/>
-      </w:r>
-      <w:r>
-        <w:instrText xml:space="preserve"> SEQ Abbildung \* ARABIC </w:instrText>
-      </w:r>
-      <w:r>
-        <w:fldChar w:fldCharType="separate"/>
-      </w:r>
-      <w:r>
-        <w:rPr>
-          <w:noProof/>
-        </w:rPr>
-        <w:t>1</w:t>
-      </w:r>
-      <w:r>
-        <w:rPr>
-          <w:noProof/>
-        </w:rPr>
-        <w:fldChar w:fldCharType="end"/>
-      </w:r>
+      <w:fldSimple w:instr=" SEQ Abbildung \* ARABIC ">
+        <w:r>
+          <w:rPr>
+            <w:noProof/>
+          </w:rPr>
+          <w:t>1</w:t>
+        </w:r>
+      </w:fldSimple>
       <w:r>
         <w:t xml:space="preserve"> - </w:t>
       </w:r>
@@ -1506,36 +1493,49 @@
   <w:p>
     <w:pPr>
       <w:pStyle w:val="Kopfzeile"/>
+      <w:rPr>
+        <w:sz w:val="20"/>
+        <w:szCs w:val="20"/>
+      </w:rPr>
     </w:pPr>
     <w:r>
+      <w:rPr>
+        <w:sz w:val="20"/>
+        <w:szCs w:val="20"/>
+      </w:rPr>
       <w:t>Ostfalia - Fachhochschule für angewandte Wissenschaften</w:t>
     </w:r>
     <w:r>
+      <w:rPr>
+        <w:sz w:val="20"/>
+        <w:szCs w:val="20"/>
+      </w:rPr>
       <w:tab/>
-    </w:r>
-    <w:r>
-      <w:t>18</w:t>
-    </w:r>
-    <w:r>
-      <w:t>.</w:t>
-    </w:r>
-    <w:r>
-      <w:t>11</w:t>
-    </w:r>
-    <w:r>
-      <w:t>.2020</w:t>
+      <w:t>18.11.2020</w:t>
     </w:r>
   </w:p>
   <w:p>
     <w:pPr>
       <w:pStyle w:val="Kopfzeile"/>
       <w:rPr>
-        <w:sz w:val="4"/>
-        <w:szCs w:val="4"/>
+        <w:sz w:val="2"/>
+        <w:szCs w:val="2"/>
       </w:rPr>
     </w:pPr>
     <w:r>
+      <w:rPr>
+        <w:sz w:val="18"/>
+        <w:szCs w:val="18"/>
+      </w:rPr>
       <w:t>Projekt - Lösungsdokument - Snake-Core, SnakeFX, SnakeServer</w:t>
+    </w:r>
+    <w:r>
+      <w:rPr>
+        <w:sz w:val="18"/>
+        <w:szCs w:val="18"/>
+      </w:rPr>
+      <w:tab/>
+      <w:t>Benjamin Wulfert, Leonard Reidel</w:t>
     </w:r>
   </w:p>
 </w:hdr>

</xml_diff>